<commit_message>
update env for running tieof
</commit_message>
<xml_diff>
--- a/Nghia_Thesis_10thJun.docx
+++ b/Nghia_Thesis_10thJun.docx
@@ -4721,6 +4721,7 @@
         <w:autoSpaceDN w:val="0"/>
         <w:adjustRightInd w:val="0"/>
         <w:spacing w:line="480" w:lineRule="auto"/>
+        <w:ind w:firstLine="1080"/>
         <w:rPr>
           <w:sz w:val="24"/>
           <w:szCs w:val="24"/>
@@ -4736,11 +4737,10 @@
         <w:autoSpaceDN w:val="0"/>
         <w:adjustRightInd w:val="0"/>
         <w:spacing w:line="480" w:lineRule="auto"/>
-        <w:rPr>
-          <w:b/>
-          <w:bCs/>
-          <w:color w:val="000000"/>
-          <w:szCs w:val="28"/>
+        <w:ind w:firstLine="1080"/>
+        <w:rPr>
+          <w:sz w:val="24"/>
+          <w:szCs w:val="24"/>
         </w:rPr>
       </w:pPr>
     </w:p>
@@ -4753,113 +4753,10 @@
         <w:autoSpaceDN w:val="0"/>
         <w:adjustRightInd w:val="0"/>
         <w:spacing w:line="480" w:lineRule="auto"/>
-        <w:rPr>
-          <w:b/>
-          <w:bCs/>
-          <w:color w:val="000000"/>
-          <w:szCs w:val="28"/>
-        </w:rPr>
-      </w:pPr>
-    </w:p>
-    <w:p>
-      <w:pPr>
-        <w:tabs>
-          <w:tab w:val="right" w:leader="dot" w:pos="8460"/>
-        </w:tabs>
-        <w:autoSpaceDE w:val="0"/>
-        <w:autoSpaceDN w:val="0"/>
-        <w:adjustRightInd w:val="0"/>
-        <w:spacing w:line="480" w:lineRule="auto"/>
-        <w:rPr>
-          <w:b/>
-          <w:bCs/>
-          <w:color w:val="000000"/>
-          <w:szCs w:val="28"/>
-        </w:rPr>
-      </w:pPr>
-    </w:p>
-    <w:p>
-      <w:pPr>
-        <w:tabs>
-          <w:tab w:val="right" w:leader="dot" w:pos="8460"/>
-        </w:tabs>
-        <w:autoSpaceDE w:val="0"/>
-        <w:autoSpaceDN w:val="0"/>
-        <w:adjustRightInd w:val="0"/>
-        <w:spacing w:line="480" w:lineRule="auto"/>
-        <w:rPr>
-          <w:b/>
-          <w:bCs/>
-          <w:color w:val="000000"/>
-          <w:szCs w:val="28"/>
-        </w:rPr>
-      </w:pPr>
-    </w:p>
-    <w:p>
-      <w:pPr>
-        <w:tabs>
-          <w:tab w:val="right" w:leader="dot" w:pos="8460"/>
-        </w:tabs>
-        <w:autoSpaceDE w:val="0"/>
-        <w:autoSpaceDN w:val="0"/>
-        <w:adjustRightInd w:val="0"/>
-        <w:spacing w:line="480" w:lineRule="auto"/>
-        <w:rPr>
-          <w:b/>
-          <w:bCs/>
-          <w:color w:val="000000"/>
-          <w:szCs w:val="28"/>
-        </w:rPr>
-      </w:pPr>
-    </w:p>
-    <w:p>
-      <w:pPr>
-        <w:tabs>
-          <w:tab w:val="right" w:leader="dot" w:pos="8460"/>
-        </w:tabs>
-        <w:autoSpaceDE w:val="0"/>
-        <w:autoSpaceDN w:val="0"/>
-        <w:adjustRightInd w:val="0"/>
-        <w:spacing w:line="480" w:lineRule="auto"/>
-        <w:rPr>
-          <w:b/>
-          <w:bCs/>
-          <w:color w:val="000000"/>
-          <w:szCs w:val="28"/>
-        </w:rPr>
-      </w:pPr>
-    </w:p>
-    <w:p>
-      <w:pPr>
-        <w:tabs>
-          <w:tab w:val="right" w:leader="dot" w:pos="8460"/>
-        </w:tabs>
-        <w:autoSpaceDE w:val="0"/>
-        <w:autoSpaceDN w:val="0"/>
-        <w:adjustRightInd w:val="0"/>
-        <w:spacing w:line="480" w:lineRule="auto"/>
-        <w:rPr>
-          <w:b/>
-          <w:bCs/>
-          <w:color w:val="000000"/>
-          <w:szCs w:val="28"/>
-        </w:rPr>
-      </w:pPr>
-    </w:p>
-    <w:p>
-      <w:pPr>
-        <w:tabs>
-          <w:tab w:val="right" w:leader="dot" w:pos="8460"/>
-        </w:tabs>
-        <w:autoSpaceDE w:val="0"/>
-        <w:autoSpaceDN w:val="0"/>
-        <w:adjustRightInd w:val="0"/>
-        <w:spacing w:line="480" w:lineRule="auto"/>
-        <w:rPr>
-          <w:b/>
-          <w:bCs/>
-          <w:color w:val="000000"/>
-          <w:szCs w:val="28"/>
+        <w:ind w:firstLine="1080"/>
+        <w:rPr>
+          <w:sz w:val="24"/>
+          <w:szCs w:val="24"/>
         </w:rPr>
       </w:pPr>
     </w:p>
@@ -4884,6 +4781,7 @@
           <w:sz w:val="28"/>
           <w:szCs w:val="28"/>
         </w:rPr>
+        <w:lastRenderedPageBreak/>
         <w:t>CHAPTER</w:t>
       </w:r>
       <w:r>
@@ -5317,17 +5215,26 @@
           <w:szCs w:val="24"/>
           <w:lang w:eastAsia="ko-KR"/>
         </w:rPr>
+        <w:t>Several methods for interpolating cloud-covered pixels have been developed. The main assumption of these methods is that covered pixels at a specific point in time can be interpolated using an image in which this pixel is not covered by clouds.</w:t>
+      </w:r>
+      <w:r>
+        <w:rPr>
+          <w:rFonts w:eastAsia="Malgun Gothic"/>
+          <w:sz w:val="24"/>
+          <w:szCs w:val="24"/>
+          <w:lang w:eastAsia="ko-KR"/>
+        </w:rPr>
+        <w:t xml:space="preserve"> Meaning pixels obtained on a cloudy day can be interpolated using information obtained in more favorable conditions. Most of the </w:t>
+      </w:r>
+      <w:r>
+        <w:rPr>
+          <w:rFonts w:eastAsia="Malgun Gothic"/>
+          <w:sz w:val="24"/>
+          <w:szCs w:val="24"/>
+          <w:lang w:eastAsia="ko-KR"/>
+        </w:rPr>
         <w:lastRenderedPageBreak/>
-        <w:t>Several methods for interpolating cloud-covered pixels have been developed. The main assumption of these methods is that covered pixels at a specific point in time can be interpolated using an image in which this pixel is not covered by clouds.</w:t>
-      </w:r>
-      <w:r>
-        <w:rPr>
-          <w:rFonts w:eastAsia="Malgun Gothic"/>
-          <w:sz w:val="24"/>
-          <w:szCs w:val="24"/>
-          <w:lang w:eastAsia="ko-KR"/>
-        </w:rPr>
-        <w:t xml:space="preserve"> Meaning pixels obtained on a cloudy day can be interpolated using information obtained in more favorable conditions. Most of the methods developed for cloud-filling are based on matrix decompositio</w:t>
+        <w:t>methods developed for cloud-filling are based on matrix decompositio</w:t>
       </w:r>
       <w:r>
         <w:rPr>
@@ -6028,17 +5935,7 @@
           <w:szCs w:val="24"/>
           <w:lang w:eastAsia="ko-KR"/>
         </w:rPr>
-        <w:t xml:space="preserve"> a </w:t>
-      </w:r>
-      <w:r>
-        <w:rPr>
-          <w:rFonts w:eastAsia="Malgun Gothic"/>
-          <w:sz w:val="24"/>
-          <w:szCs w:val="24"/>
-          <w:lang w:eastAsia="ko-KR"/>
-        </w:rPr>
-        <w:lastRenderedPageBreak/>
-        <w:t>linear relationship in the reconstructed between values in the reconstructed matrix.</w:t>
+        <w:t xml:space="preserve"> a linear relationship in the reconstructed between values in the reconstructed matrix.</w:t>
       </w:r>
       <w:r>
         <w:rPr>
@@ -6165,7 +6062,17 @@
           <w:szCs w:val="24"/>
           <w:lang w:eastAsia="ko-KR"/>
         </w:rPr>
-        <w:t xml:space="preserve"> matrix decomposition-based scheme ill</w:t>
+        <w:t xml:space="preserve"> matrix decomposition-based scheme </w:t>
+      </w:r>
+      <w:r>
+        <w:rPr>
+          <w:rFonts w:eastAsia="Malgun Gothic"/>
+          <w:sz w:val="24"/>
+          <w:szCs w:val="24"/>
+          <w:lang w:eastAsia="ko-KR"/>
+        </w:rPr>
+        <w:lastRenderedPageBreak/>
+        <w:t>ill</w:t>
       </w:r>
       <w:r>
         <w:rPr>
@@ -6767,14 +6674,8 @@
     <w:p>
       <w:pPr>
         <w:pStyle w:val="Heading2"/>
-        <w:spacing w:before="0" w:line="480" w:lineRule="auto"/>
-        <w:rPr>
-          <w:rFonts w:ascii="Times New Roman" w:eastAsia="Malgun Gothic" w:hAnsi="Times New Roman" w:cs="Times New Roman"/>
-          <w:b/>
-          <w:color w:val="auto"/>
-          <w:sz w:val="24"/>
-          <w:szCs w:val="24"/>
-          <w:lang w:eastAsia="ko-KR"/>
+        <w:rPr>
+          <w:b w:val="0"/>
         </w:rPr>
       </w:pPr>
       <w:bookmarkStart w:id="36" w:name="_Toc534919013"/>
@@ -6782,25 +6683,9 @@
       <w:bookmarkStart w:id="38" w:name="_Toc534919463"/>
       <w:bookmarkStart w:id="39" w:name="_Toc21345705"/>
       <w:r>
-        <w:rPr>
-          <w:rFonts w:ascii="Times New Roman" w:eastAsia="Malgun Gothic" w:hAnsi="Times New Roman" w:cs="Times New Roman"/>
-          <w:b/>
-          <w:color w:val="auto"/>
-          <w:sz w:val="24"/>
-          <w:szCs w:val="24"/>
-          <w:lang w:eastAsia="ko-KR"/>
-        </w:rPr>
         <w:t>1.</w:t>
       </w:r>
       <w:r>
-        <w:rPr>
-          <w:rFonts w:ascii="Times New Roman" w:eastAsia="Malgun Gothic" w:hAnsi="Times New Roman" w:cs="Times New Roman"/>
-          <w:b/>
-          <w:color w:val="auto"/>
-          <w:sz w:val="24"/>
-          <w:szCs w:val="24"/>
-          <w:lang w:eastAsia="ko-KR"/>
-        </w:rPr>
         <w:t>1. Level-2 Title</w:t>
       </w:r>
       <w:bookmarkEnd w:id="36"/>
@@ -6854,28 +6739,21 @@
       <w:r>
         <w:rPr>
           <w:rStyle w:val="Heading3Char"/>
-          <w:rFonts w:ascii="Times New Roman" w:hAnsi="Times New Roman" w:cs="Times New Roman"/>
-          <w:b/>
-          <w:color w:val="auto"/>
-        </w:rPr>
-        <w:lastRenderedPageBreak/>
+          <w:rFonts w:cs="Times New Roman"/>
+        </w:rPr>
         <w:t xml:space="preserve">1. </w:t>
       </w:r>
       <w:r>
         <w:rPr>
           <w:rStyle w:val="Heading3Char"/>
-          <w:rFonts w:ascii="Times New Roman" w:hAnsi="Times New Roman" w:cs="Times New Roman"/>
-          <w:b/>
-          <w:color w:val="auto"/>
+          <w:rFonts w:cs="Times New Roman"/>
         </w:rPr>
         <w:t>Level-3</w:t>
       </w:r>
       <w:r>
         <w:rPr>
           <w:rStyle w:val="Heading3Char"/>
-          <w:rFonts w:ascii="Times New Roman" w:hAnsi="Times New Roman" w:cs="Times New Roman"/>
-          <w:b/>
-          <w:color w:val="auto"/>
+          <w:rFonts w:cs="Times New Roman"/>
         </w:rPr>
         <w:t xml:space="preserve"> title</w:t>
       </w:r>
@@ -6943,6 +6821,7 @@
         <w:pStyle w:val="MTDisplayEquation"/>
       </w:pPr>
       <w:r>
+        <w:lastRenderedPageBreak/>
         <w:tab/>
       </w:r>
       <w:r>
@@ -6969,10 +6848,10 @@
             <v:path o:extrusionok="f" gradientshapeok="t" o:connecttype="rect"/>
             <o:lock v:ext="edit" aspectratio="t"/>
           </v:shapetype>
-          <v:shape id="_x0000_i1025" type="#_x0000_t75" style="width:75pt;height:38.4pt" o:ole="">
+          <v:shape id="_x0000_i1025" type="#_x0000_t75" style="width:75.35pt;height:38.65pt" o:ole="">
             <v:imagedata r:id="rId13" o:title=""/>
           </v:shape>
-          <o:OLEObject Type="Embed" ProgID="Equation.DSMT4" ShapeID="_x0000_i1025" DrawAspect="Content" ObjectID="_1716379554" r:id="rId14"/>
+          <o:OLEObject Type="Embed" ProgID="Equation.DSMT4" ShapeID="_x0000_i1025" DrawAspect="Content" ObjectID="_1716385098" r:id="rId14"/>
         </w:object>
       </w:r>
       <w:r>
@@ -6999,25 +6878,51 @@
       <w:r>
         <w:instrText>(</w:instrText>
       </w:r>
-      <w:fldSimple w:instr=" SEQ MTSec \c \* Arabic \* MERGEFORMAT ">
-        <w:r>
-          <w:rPr>
-            <w:noProof/>
-          </w:rPr>
-          <w:instrText>1</w:instrText>
-        </w:r>
-      </w:fldSimple>
+      <w:r>
+        <w:fldChar w:fldCharType="begin"/>
+      </w:r>
+      <w:r>
+        <w:instrText xml:space="preserve"> SEQ MTSec \c \* Arabic \* MERGEFORMAT </w:instrText>
+      </w:r>
+      <w:r>
+        <w:fldChar w:fldCharType="separate"/>
+      </w:r>
+      <w:r>
+        <w:rPr>
+          <w:noProof/>
+        </w:rPr>
+        <w:instrText>1</w:instrText>
+      </w:r>
+      <w:r>
+        <w:rPr>
+          <w:noProof/>
+        </w:rPr>
+        <w:fldChar w:fldCharType="end"/>
+      </w:r>
       <w:r>
         <w:instrText>.</w:instrText>
       </w:r>
-      <w:fldSimple w:instr=" SEQ MTEqn \c \* Arabic \* MERGEFORMAT ">
-        <w:r>
-          <w:rPr>
-            <w:noProof/>
-          </w:rPr>
-          <w:instrText>1</w:instrText>
-        </w:r>
-      </w:fldSimple>
+      <w:r>
+        <w:fldChar w:fldCharType="begin"/>
+      </w:r>
+      <w:r>
+        <w:instrText xml:space="preserve"> SEQ MTEqn \c \* Arabic \* MERGEFORMAT </w:instrText>
+      </w:r>
+      <w:r>
+        <w:fldChar w:fldCharType="separate"/>
+      </w:r>
+      <w:r>
+        <w:rPr>
+          <w:noProof/>
+        </w:rPr>
+        <w:instrText>1</w:instrText>
+      </w:r>
+      <w:r>
+        <w:rPr>
+          <w:noProof/>
+        </w:rPr>
+        <w:fldChar w:fldCharType="end"/>
+      </w:r>
       <w:r>
         <w:instrText>)</w:instrText>
       </w:r>
@@ -7037,10 +6942,10 @@
           <w:position w:val="-4"/>
         </w:rPr>
         <w:object w:dxaOrig="180" w:dyaOrig="279" w14:anchorId="1F07D2CA">
-          <v:shape id="_x0000_i1026" type="#_x0000_t75" style="width:9.6pt;height:14.4pt" o:ole="">
+          <v:shape id="_x0000_i1026" type="#_x0000_t75" style="width:9.35pt;height:14.65pt" o:ole="">
             <v:imagedata r:id="rId15" o:title=""/>
           </v:shape>
-          <o:OLEObject Type="Embed" ProgID="Equation.DSMT4" ShapeID="_x0000_i1026" DrawAspect="Content" ObjectID="_1716379555" r:id="rId16"/>
+          <o:OLEObject Type="Embed" ProgID="Equation.DSMT4" ShapeID="_x0000_i1026" DrawAspect="Content" ObjectID="_1716385099" r:id="rId16"/>
         </w:object>
       </w:r>
       <w:r>
@@ -7062,10 +6967,10 @@
           <w:position w:val="-26"/>
         </w:rPr>
         <w:object w:dxaOrig="2360" w:dyaOrig="700" w14:anchorId="0A2E4E07">
-          <v:shape id="_x0000_i1027" type="#_x0000_t75" style="width:117.6pt;height:35.4pt" o:ole="">
+          <v:shape id="_x0000_i1027" type="#_x0000_t75" style="width:117.35pt;height:35.35pt" o:ole="">
             <v:imagedata r:id="rId17" o:title=""/>
           </v:shape>
-          <o:OLEObject Type="Embed" ProgID="Equation.DSMT4" ShapeID="_x0000_i1027" DrawAspect="Content" ObjectID="_1716379556" r:id="rId18"/>
+          <o:OLEObject Type="Embed" ProgID="Equation.DSMT4" ShapeID="_x0000_i1027" DrawAspect="Content" ObjectID="_1716385100" r:id="rId18"/>
         </w:object>
       </w:r>
       <w:r>
@@ -7092,25 +6997,54 @@
       <w:r>
         <w:instrText>(</w:instrText>
       </w:r>
-      <w:fldSimple w:instr=" SEQ MTSec \c \* Arabic \* MERGEFORMAT ">
-        <w:r>
-          <w:rPr>
-            <w:noProof/>
-          </w:rPr>
-          <w:instrText>1</w:instrText>
-        </w:r>
-      </w:fldSimple>
+      <w:r>
+        <w:fldChar w:fldCharType="begin"/>
+      </w:r>
+      <w:r>
+        <w:instrText xml:space="preserve"> SEQ MTSec \c \* Arabic \* MERGEFOR</w:instrText>
+      </w:r>
+      <w:r>
+        <w:instrText xml:space="preserve">MAT </w:instrText>
+      </w:r>
+      <w:r>
+        <w:fldChar w:fldCharType="separate"/>
+      </w:r>
+      <w:r>
+        <w:rPr>
+          <w:noProof/>
+        </w:rPr>
+        <w:instrText>1</w:instrText>
+      </w:r>
+      <w:r>
+        <w:rPr>
+          <w:noProof/>
+        </w:rPr>
+        <w:fldChar w:fldCharType="end"/>
+      </w:r>
       <w:r>
         <w:instrText>.</w:instrText>
       </w:r>
-      <w:fldSimple w:instr=" SEQ MTEqn \c \* Arabic \* MERGEFORMAT ">
-        <w:r>
-          <w:rPr>
-            <w:noProof/>
-          </w:rPr>
-          <w:instrText>2</w:instrText>
-        </w:r>
-      </w:fldSimple>
+      <w:r>
+        <w:fldChar w:fldCharType="begin"/>
+      </w:r>
+      <w:r>
+        <w:instrText xml:space="preserve"> SEQ MTEqn \c \* Arabic \* MERGEFORMAT </w:instrText>
+      </w:r>
+      <w:r>
+        <w:fldChar w:fldCharType="separate"/>
+      </w:r>
+      <w:r>
+        <w:rPr>
+          <w:noProof/>
+        </w:rPr>
+        <w:instrText>2</w:instrText>
+      </w:r>
+      <w:r>
+        <w:rPr>
+          <w:noProof/>
+        </w:rPr>
+        <w:fldChar w:fldCharType="end"/>
+      </w:r>
       <w:r>
         <w:instrText>)</w:instrText>
       </w:r>
@@ -7989,10 +7923,10 @@
       </w:pPr>
       <w:r>
         <w:object w:dxaOrig="3535" w:dyaOrig="2318" w14:anchorId="2D741053">
-          <v:shape id="_x0000_i1028" type="#_x0000_t75" style="width:249.6pt;height:164.4pt" o:ole="">
+          <v:shape id="_x0000_i1028" type="#_x0000_t75" style="width:249.35pt;height:164.65pt" o:ole="">
             <v:imagedata r:id="rId19" o:title=""/>
           </v:shape>
-          <o:OLEObject Type="Embed" ProgID="Visio.Drawing.11" ShapeID="_x0000_i1028" DrawAspect="Content" ObjectID="_1716379557" r:id="rId20"/>
+          <o:OLEObject Type="Embed" ProgID="Visio.Drawing.11" ShapeID="_x0000_i1028" DrawAspect="Content" ObjectID="_1716385101" r:id="rId20"/>
         </w:object>
       </w:r>
     </w:p>
@@ -8024,10 +7958,10 @@
       </w:pPr>
       <w:r>
         <w:object w:dxaOrig="3097" w:dyaOrig="1321" w14:anchorId="58A31951">
-          <v:shape id="_x0000_i1029" type="#_x0000_t75" style="width:231pt;height:98.4pt" o:ole="">
+          <v:shape id="_x0000_i1029" type="#_x0000_t75" style="width:231.35pt;height:98.65pt" o:ole="">
             <v:imagedata r:id="rId21" o:title=""/>
           </v:shape>
-          <o:OLEObject Type="Embed" ProgID="Visio.Drawing.15" ShapeID="_x0000_i1029" DrawAspect="Content" ObjectID="_1716379558" r:id="rId22"/>
+          <o:OLEObject Type="Embed" ProgID="Visio.Drawing.15" ShapeID="_x0000_i1029" DrawAspect="Content" ObjectID="_1716385102" r:id="rId22"/>
         </w:object>
       </w:r>
     </w:p>
@@ -10123,6 +10057,39 @@
     </w:p>
     <w:p>
       <w:pPr>
+        <w:pStyle w:val="Default"/>
+        <w:spacing w:before="120" w:line="288" w:lineRule="auto"/>
+        <w:jc w:val="both"/>
+        <w:rPr>
+          <w:rFonts w:ascii="Times New Roman" w:hAnsi="Times New Roman" w:cs="Times New Roman"/>
+          <w:iCs/>
+        </w:rPr>
+      </w:pPr>
+    </w:p>
+    <w:p>
+      <w:pPr>
+        <w:pStyle w:val="Default"/>
+        <w:spacing w:before="120" w:line="288" w:lineRule="auto"/>
+        <w:jc w:val="both"/>
+        <w:rPr>
+          <w:rFonts w:ascii="Times New Roman" w:hAnsi="Times New Roman" w:cs="Times New Roman"/>
+          <w:iCs/>
+        </w:rPr>
+      </w:pPr>
+    </w:p>
+    <w:p>
+      <w:pPr>
+        <w:pStyle w:val="Default"/>
+        <w:spacing w:before="120" w:line="288" w:lineRule="auto"/>
+        <w:jc w:val="both"/>
+        <w:rPr>
+          <w:rFonts w:ascii="Times New Roman" w:hAnsi="Times New Roman" w:cs="Times New Roman"/>
+          <w:iCs/>
+        </w:rPr>
+      </w:pPr>
+    </w:p>
+    <w:p>
+      <w:pPr>
         <w:pStyle w:val="Heading1"/>
         <w:spacing w:before="0" w:after="0" w:line="480" w:lineRule="auto"/>
         <w:jc w:val="center"/>
@@ -10130,6 +10097,7 @@
           <w:rFonts w:ascii="Times New Roman" w:hAnsi="Times New Roman"/>
           <w:sz w:val="28"/>
           <w:szCs w:val="28"/>
+          <w:lang w:val="en-US"/>
         </w:rPr>
       </w:pPr>
       <w:bookmarkStart w:id="54" w:name="_Toc534919022"/>
@@ -10142,6 +10110,7 @@
           <w:sz w:val="28"/>
           <w:szCs w:val="28"/>
         </w:rPr>
+        <w:lastRenderedPageBreak/>
         <w:t xml:space="preserve">CHAPTER </w:t>
       </w:r>
       <w:r>
@@ -10151,63 +10120,28 @@
           <w:szCs w:val="28"/>
         </w:rPr>
         <w:t>III</w:t>
-      </w:r>
-      <w:r>
-        <w:rPr>
-          <w:rFonts w:ascii="Times New Roman" w:hAnsi="Times New Roman"/>
-          <w:sz w:val="28"/>
-          <w:szCs w:val="28"/>
-        </w:rPr>
-        <w:br/>
-        <w:t>METHODOLOGY</w:t>
       </w:r>
       <w:bookmarkEnd w:id="54"/>
       <w:bookmarkEnd w:id="55"/>
       <w:bookmarkEnd w:id="56"/>
       <w:bookmarkEnd w:id="57"/>
+      <w:r>
+        <w:rPr>
+          <w:rFonts w:ascii="Times New Roman" w:hAnsi="Times New Roman"/>
+          <w:sz w:val="28"/>
+          <w:szCs w:val="28"/>
+          <w:lang w:val="en-US"/>
+        </w:rPr>
+        <w:t>. METHODOLOGY</w:t>
+      </w:r>
     </w:p>
     <w:p>
       <w:pPr>
         <w:pStyle w:val="Heading2"/>
-        <w:spacing w:before="0" w:line="480" w:lineRule="auto"/>
-        <w:rPr>
-          <w:rFonts w:ascii="Times New Roman" w:eastAsia="Malgun Gothic" w:hAnsi="Times New Roman" w:cs="Times New Roman"/>
-          <w:b/>
-          <w:color w:val="auto"/>
-          <w:sz w:val="24"/>
-          <w:szCs w:val="24"/>
-          <w:lang w:eastAsia="ko-KR"/>
-        </w:rPr>
-      </w:pPr>
-      <w:r>
-        <w:rPr>
-          <w:rFonts w:ascii="Times New Roman" w:eastAsia="Malgun Gothic" w:hAnsi="Times New Roman" w:cs="Times New Roman"/>
-          <w:b/>
-          <w:color w:val="auto"/>
-          <w:sz w:val="24"/>
-          <w:szCs w:val="24"/>
-          <w:lang w:eastAsia="ko-KR"/>
-        </w:rPr>
-        <w:t>1.</w:t>
-      </w:r>
-      <w:r>
-        <w:rPr>
-          <w:rFonts w:ascii="Times New Roman" w:eastAsia="Malgun Gothic" w:hAnsi="Times New Roman" w:cs="Times New Roman"/>
-          <w:b/>
-          <w:color w:val="auto"/>
-          <w:sz w:val="24"/>
-          <w:szCs w:val="24"/>
-          <w:lang w:eastAsia="ko-KR"/>
-        </w:rPr>
-        <w:t>1. Level-2 Title</w:t>
-      </w:r>
-    </w:p>
-    <w:p>
-      <w:pPr>
-        <w:rPr>
-          <w:lang w:val="x-none" w:eastAsia="x-none"/>
-        </w:rPr>
-      </w:pPr>
+      </w:pPr>
+      <w:r>
+        <w:t>3.1 Training Data</w:t>
+      </w:r>
     </w:p>
     <w:p>
       <w:pPr>
@@ -10222,6 +10156,531 @@
         <w:rPr>
           <w:rFonts w:ascii="Times New Roman" w:hAnsi="Times New Roman" w:cs="Times New Roman"/>
         </w:rPr>
+        <w:t xml:space="preserve">The training data consists of six satellite images taken from </w:t>
+      </w:r>
+      <w:proofErr w:type="spellStart"/>
+      <w:r>
+        <w:rPr>
+          <w:rFonts w:ascii="Times New Roman" w:hAnsi="Times New Roman" w:cs="Times New Roman"/>
+        </w:rPr>
+        <w:t>LandSat</w:t>
+      </w:r>
+      <w:proofErr w:type="spellEnd"/>
+      <w:r>
+        <w:rPr>
+          <w:rFonts w:ascii="Times New Roman" w:hAnsi="Times New Roman" w:cs="Times New Roman"/>
+        </w:rPr>
+        <w:t xml:space="preserve"> 8 and </w:t>
+      </w:r>
+      <w:proofErr w:type="spellStart"/>
+      <w:r>
+        <w:rPr>
+          <w:rFonts w:ascii="Times New Roman" w:hAnsi="Times New Roman" w:cs="Times New Roman"/>
+        </w:rPr>
+        <w:t>LandSat</w:t>
+      </w:r>
+      <w:proofErr w:type="spellEnd"/>
+      <w:r>
+        <w:rPr>
+          <w:rFonts w:ascii="Times New Roman" w:hAnsi="Times New Roman" w:cs="Times New Roman"/>
+        </w:rPr>
+        <w:t xml:space="preserve"> 9 from </w:t>
+      </w:r>
+      <w:r>
+        <w:rPr>
+          <w:rFonts w:ascii="Times New Roman" w:hAnsi="Times New Roman" w:cs="Times New Roman"/>
+        </w:rPr>
+        <w:t>January 10</w:t>
+      </w:r>
+      <w:r>
+        <w:rPr>
+          <w:rFonts w:ascii="Times New Roman" w:hAnsi="Times New Roman" w:cs="Times New Roman"/>
+          <w:vertAlign w:val="superscript"/>
+        </w:rPr>
+        <w:t>th</w:t>
+      </w:r>
+      <w:proofErr w:type="gramStart"/>
+      <w:r>
+        <w:rPr>
+          <w:rFonts w:ascii="Times New Roman" w:hAnsi="Times New Roman" w:cs="Times New Roman"/>
+        </w:rPr>
+        <w:t xml:space="preserve"> 2022</w:t>
+      </w:r>
+      <w:proofErr w:type="gramEnd"/>
+      <w:r>
+        <w:rPr>
+          <w:rFonts w:ascii="Times New Roman" w:hAnsi="Times New Roman" w:cs="Times New Roman"/>
+        </w:rPr>
+        <w:t xml:space="preserve"> to March 7</w:t>
+      </w:r>
+      <w:r>
+        <w:rPr>
+          <w:rFonts w:ascii="Times New Roman" w:hAnsi="Times New Roman" w:cs="Times New Roman"/>
+          <w:vertAlign w:val="superscript"/>
+        </w:rPr>
+        <w:t>th</w:t>
+      </w:r>
+      <w:r>
+        <w:rPr>
+          <w:rFonts w:ascii="Times New Roman" w:hAnsi="Times New Roman" w:cs="Times New Roman"/>
+        </w:rPr>
+        <w:t xml:space="preserve"> 2022. These images were chosen due to two characteristics: low cloud-cover and short time span. Short temporal</w:t>
+      </w:r>
+      <w:r>
+        <w:rPr>
+          <w:rFonts w:ascii="Times New Roman" w:hAnsi="Times New Roman" w:cs="Times New Roman"/>
+        </w:rPr>
+        <w:t xml:space="preserve"> gap is a key requirement as the underlying land surface should remain the same in our data, whose interpolation is the aim of this study. Additionally, low cloud cover ensures that these land surface can be captured by satellite sensors. Specifically, the training data consists of the following images</w:t>
+      </w:r>
+      <w:r>
+        <w:rPr>
+          <w:rStyle w:val="FootnoteReference"/>
+          <w:rFonts w:ascii="Times New Roman" w:hAnsi="Times New Roman" w:cs="Times New Roman"/>
+        </w:rPr>
+        <w:footnoteReference w:id="1"/>
+      </w:r>
+      <w:r>
+        <w:rPr>
+          <w:rFonts w:ascii="Times New Roman" w:hAnsi="Times New Roman" w:cs="Times New Roman"/>
+        </w:rPr>
+        <w:t>:</w:t>
+      </w:r>
+    </w:p>
+    <w:p>
+      <w:pPr>
+        <w:pStyle w:val="Default"/>
+        <w:numPr>
+          <w:ilvl w:val="0"/>
+          <w:numId w:val="24"/>
+        </w:numPr>
+        <w:spacing w:before="120" w:line="288" w:lineRule="auto"/>
+        <w:jc w:val="both"/>
+        <w:rPr>
+          <w:rFonts w:ascii="Times New Roman" w:hAnsi="Times New Roman" w:cs="Times New Roman"/>
+        </w:rPr>
+      </w:pPr>
+      <w:r>
+        <w:rPr>
+          <w:rFonts w:ascii="Times New Roman" w:hAnsi="Times New Roman" w:cs="Times New Roman"/>
+        </w:rPr>
+        <w:t>LC09_L2SP_126054_20220110_20220122_02_T1</w:t>
+      </w:r>
+    </w:p>
+    <w:p>
+      <w:pPr>
+        <w:pStyle w:val="Default"/>
+        <w:numPr>
+          <w:ilvl w:val="0"/>
+          <w:numId w:val="24"/>
+        </w:numPr>
+        <w:spacing w:before="120" w:line="288" w:lineRule="auto"/>
+        <w:jc w:val="both"/>
+        <w:rPr>
+          <w:rFonts w:ascii="Times New Roman" w:hAnsi="Times New Roman" w:cs="Times New Roman"/>
+        </w:rPr>
+      </w:pPr>
+      <w:r>
+        <w:rPr>
+          <w:rFonts w:ascii="Times New Roman" w:hAnsi="Times New Roman" w:cs="Times New Roman"/>
+        </w:rPr>
+        <w:t>LC08_L2SP_126054_20220118_20220123_02_T1</w:t>
+      </w:r>
+    </w:p>
+    <w:p>
+      <w:pPr>
+        <w:pStyle w:val="Default"/>
+        <w:numPr>
+          <w:ilvl w:val="0"/>
+          <w:numId w:val="24"/>
+        </w:numPr>
+        <w:spacing w:before="120" w:line="288" w:lineRule="auto"/>
+        <w:jc w:val="both"/>
+        <w:rPr>
+          <w:rFonts w:ascii="Times New Roman" w:hAnsi="Times New Roman" w:cs="Times New Roman"/>
+        </w:rPr>
+      </w:pPr>
+      <w:r>
+        <w:rPr>
+          <w:rFonts w:ascii="Times New Roman" w:hAnsi="Times New Roman" w:cs="Times New Roman"/>
+        </w:rPr>
+        <w:t>LC09_L2SP_126054_20220126_20220128_02_T1</w:t>
+      </w:r>
+    </w:p>
+    <w:p>
+      <w:pPr>
+        <w:pStyle w:val="Default"/>
+        <w:numPr>
+          <w:ilvl w:val="0"/>
+          <w:numId w:val="24"/>
+        </w:numPr>
+        <w:spacing w:before="120" w:line="288" w:lineRule="auto"/>
+        <w:jc w:val="both"/>
+        <w:rPr>
+          <w:rFonts w:ascii="Times New Roman" w:hAnsi="Times New Roman" w:cs="Times New Roman"/>
+        </w:rPr>
+      </w:pPr>
+      <w:r>
+        <w:rPr>
+          <w:rFonts w:ascii="Times New Roman" w:hAnsi="Times New Roman" w:cs="Times New Roman"/>
+        </w:rPr>
+        <w:t>LC08_L2SP_126054_20220203_20220212_02_T1</w:t>
+      </w:r>
+    </w:p>
+    <w:p>
+      <w:pPr>
+        <w:pStyle w:val="Default"/>
+        <w:numPr>
+          <w:ilvl w:val="0"/>
+          <w:numId w:val="24"/>
+        </w:numPr>
+        <w:spacing w:before="120" w:line="288" w:lineRule="auto"/>
+        <w:jc w:val="both"/>
+        <w:rPr>
+          <w:rFonts w:ascii="Times New Roman" w:hAnsi="Times New Roman" w:cs="Times New Roman"/>
+        </w:rPr>
+      </w:pPr>
+      <w:r>
+        <w:rPr>
+          <w:rFonts w:ascii="Times New Roman" w:hAnsi="Times New Roman" w:cs="Times New Roman"/>
+        </w:rPr>
+        <w:t>LC08_L2SP_126054_20220219_20220302_02_T1</w:t>
+      </w:r>
+    </w:p>
+    <w:p>
+      <w:pPr>
+        <w:pStyle w:val="Default"/>
+        <w:numPr>
+          <w:ilvl w:val="0"/>
+          <w:numId w:val="24"/>
+        </w:numPr>
+        <w:spacing w:before="120" w:line="288" w:lineRule="auto"/>
+        <w:jc w:val="both"/>
+        <w:rPr>
+          <w:rFonts w:ascii="Times New Roman" w:hAnsi="Times New Roman" w:cs="Times New Roman"/>
+        </w:rPr>
+      </w:pPr>
+      <w:r>
+        <w:rPr>
+          <w:rFonts w:ascii="Times New Roman" w:hAnsi="Times New Roman" w:cs="Times New Roman"/>
+        </w:rPr>
+        <w:t>LC08_L2SP_126054_20220307_20220314_02_T1</w:t>
+      </w:r>
+    </w:p>
+    <w:p>
+      <w:pPr>
+        <w:pStyle w:val="Default"/>
+        <w:spacing w:before="120" w:line="288" w:lineRule="auto"/>
+        <w:jc w:val="both"/>
+        <w:rPr>
+          <w:rFonts w:ascii="Times New Roman" w:hAnsi="Times New Roman" w:cs="Times New Roman"/>
+        </w:rPr>
+      </w:pPr>
+      <w:r>
+        <w:rPr>
+          <w:rFonts w:ascii="Times New Roman" w:hAnsi="Times New Roman" w:cs="Times New Roman"/>
+        </w:rPr>
+        <w:t>The data is then preprocessed into classification data and pass into different workflows. A quick summary is:</w:t>
+      </w:r>
+    </w:p>
+    <w:p>
+      <w:pPr>
+        <w:pStyle w:val="Default"/>
+        <w:numPr>
+          <w:ilvl w:val="0"/>
+          <w:numId w:val="24"/>
+        </w:numPr>
+        <w:spacing w:before="120" w:line="288" w:lineRule="auto"/>
+        <w:jc w:val="both"/>
+        <w:rPr>
+          <w:rFonts w:ascii="Times New Roman" w:hAnsi="Times New Roman" w:cs="Times New Roman"/>
+        </w:rPr>
+      </w:pPr>
+      <w:r>
+        <w:rPr>
+          <w:rFonts w:ascii="Times New Roman" w:hAnsi="Times New Roman" w:cs="Times New Roman"/>
+        </w:rPr>
+        <w:t xml:space="preserve">Funk-SVD and TIEOF: </w:t>
+      </w:r>
+    </w:p>
+    <w:p>
+      <w:pPr>
+        <w:pStyle w:val="Default"/>
+        <w:numPr>
+          <w:ilvl w:val="1"/>
+          <w:numId w:val="24"/>
+        </w:numPr>
+        <w:spacing w:before="120" w:line="288" w:lineRule="auto"/>
+        <w:jc w:val="both"/>
+        <w:rPr>
+          <w:rFonts w:ascii="Times New Roman" w:hAnsi="Times New Roman" w:cs="Times New Roman"/>
+        </w:rPr>
+      </w:pPr>
+      <w:r>
+        <w:rPr>
+          <w:rFonts w:ascii="Times New Roman" w:hAnsi="Times New Roman" w:cs="Times New Roman"/>
+        </w:rPr>
+        <w:t>Train set of only six real satellites image</w:t>
+      </w:r>
+    </w:p>
+    <w:p>
+      <w:pPr>
+        <w:pStyle w:val="Default"/>
+        <w:numPr>
+          <w:ilvl w:val="1"/>
+          <w:numId w:val="24"/>
+        </w:numPr>
+        <w:spacing w:before="120" w:line="288" w:lineRule="auto"/>
+        <w:jc w:val="both"/>
+        <w:rPr>
+          <w:rFonts w:ascii="Times New Roman" w:hAnsi="Times New Roman" w:cs="Times New Roman"/>
+        </w:rPr>
+      </w:pPr>
+      <w:r>
+        <w:rPr>
+          <w:rFonts w:ascii="Times New Roman" w:hAnsi="Times New Roman" w:cs="Times New Roman"/>
+        </w:rPr>
+        <w:t>Train set of 87 images, 81 of which is imputed from the set of six real satellite image. This set of 81 imputed images is “skewed” toward days with less cloud.</w:t>
+      </w:r>
+    </w:p>
+    <w:p>
+      <w:pPr>
+        <w:pStyle w:val="Default"/>
+        <w:numPr>
+          <w:ilvl w:val="0"/>
+          <w:numId w:val="24"/>
+        </w:numPr>
+        <w:spacing w:before="120" w:line="288" w:lineRule="auto"/>
+        <w:jc w:val="both"/>
+        <w:rPr>
+          <w:rFonts w:ascii="Times New Roman" w:hAnsi="Times New Roman" w:cs="Times New Roman"/>
+        </w:rPr>
+      </w:pPr>
+      <w:proofErr w:type="spellStart"/>
+      <w:r>
+        <w:rPr>
+          <w:rFonts w:ascii="Times New Roman" w:hAnsi="Times New Roman" w:cs="Times New Roman"/>
+        </w:rPr>
+        <w:t>RoBERTa</w:t>
+      </w:r>
+      <w:proofErr w:type="spellEnd"/>
+      <w:r>
+        <w:rPr>
+          <w:rFonts w:ascii="Times New Roman" w:hAnsi="Times New Roman" w:cs="Times New Roman"/>
+        </w:rPr>
+        <w:t>: train set of only six satellites image</w:t>
+      </w:r>
+    </w:p>
+    <w:p>
+      <w:pPr>
+        <w:pStyle w:val="Default"/>
+        <w:spacing w:before="120" w:line="288" w:lineRule="auto"/>
+        <w:jc w:val="both"/>
+        <w:rPr>
+          <w:rFonts w:ascii="Times New Roman" w:hAnsi="Times New Roman" w:cs="Times New Roman"/>
+        </w:rPr>
+      </w:pPr>
+      <w:proofErr w:type="spellStart"/>
+      <w:r>
+        <w:rPr>
+          <w:rFonts w:ascii="Times New Roman" w:hAnsi="Times New Roman" w:cs="Times New Roman"/>
+        </w:rPr>
+        <w:t>RoBERTa</w:t>
+      </w:r>
+      <w:proofErr w:type="spellEnd"/>
+      <w:r>
+        <w:rPr>
+          <w:rFonts w:ascii="Times New Roman" w:hAnsi="Times New Roman" w:cs="Times New Roman"/>
+        </w:rPr>
+        <w:t xml:space="preserve"> train set is smaller due to hardware limit of Google </w:t>
+      </w:r>
+      <w:proofErr w:type="spellStart"/>
+      <w:r>
+        <w:rPr>
+          <w:rFonts w:ascii="Times New Roman" w:hAnsi="Times New Roman" w:cs="Times New Roman"/>
+        </w:rPr>
+        <w:t>Colab</w:t>
+      </w:r>
+      <w:proofErr w:type="spellEnd"/>
+      <w:r>
+        <w:rPr>
+          <w:rFonts w:ascii="Times New Roman" w:hAnsi="Times New Roman" w:cs="Times New Roman"/>
+        </w:rPr>
+        <w:t xml:space="preserve"> – as BERT were not developed to handle image data, creating some complication in feeding such data into BERT.</w:t>
+      </w:r>
+    </w:p>
+    <w:p>
+      <w:pPr>
+        <w:pStyle w:val="Heading3"/>
+      </w:pPr>
+      <w:r>
+        <w:t>3.1</w:t>
+      </w:r>
+      <w:r>
+        <w:t>.1</w:t>
+      </w:r>
+      <w:r>
+        <w:t xml:space="preserve"> </w:t>
+      </w:r>
+      <w:r>
+        <w:t>Preprocessing Scheme</w:t>
+      </w:r>
+    </w:p>
+    <w:p>
+      <w:pPr>
+        <w:pStyle w:val="Default"/>
+        <w:spacing w:before="120" w:line="288" w:lineRule="auto"/>
+        <w:jc w:val="both"/>
+        <w:rPr>
+          <w:rFonts w:ascii="Times New Roman" w:hAnsi="Times New Roman" w:cs="Times New Roman"/>
+        </w:rPr>
+      </w:pPr>
+      <w:r>
+        <w:rPr>
+          <w:rFonts w:ascii="Times New Roman" w:hAnsi="Times New Roman" w:cs="Times New Roman"/>
+        </w:rPr>
+        <w:t xml:space="preserve">Preprocessing of satellite data were done in QGIS – using Semi-Automatic Classification Plugin </w:t>
+      </w:r>
+      <w:sdt>
+        <w:sdtPr>
+          <w:rPr>
+            <w:rFonts w:ascii="Times New Roman" w:hAnsi="Times New Roman" w:cs="Times New Roman"/>
+          </w:rPr>
+          <w:id w:val="29166323"/>
+          <w:citation/>
+        </w:sdtPr>
+        <w:sdtContent>
+          <w:r>
+            <w:rPr>
+              <w:rFonts w:ascii="Times New Roman" w:hAnsi="Times New Roman" w:cs="Times New Roman"/>
+            </w:rPr>
+            <w:fldChar w:fldCharType="begin"/>
+          </w:r>
+          <w:r>
+            <w:rPr>
+              <w:rFonts w:ascii="Times New Roman" w:hAnsi="Times New Roman" w:cs="Times New Roman"/>
+            </w:rPr>
+            <w:instrText xml:space="preserve"> CITATION QGi \l 1033 </w:instrText>
+          </w:r>
+          <w:r>
+            <w:rPr>
+              <w:rFonts w:ascii="Times New Roman" w:hAnsi="Times New Roman" w:cs="Times New Roman"/>
+            </w:rPr>
+            <w:fldChar w:fldCharType="separate"/>
+          </w:r>
+          <w:r>
+            <w:rPr>
+              <w:rFonts w:ascii="Times New Roman" w:hAnsi="Times New Roman" w:cs="Times New Roman"/>
+              <w:noProof/>
+            </w:rPr>
+            <w:t>[16]</w:t>
+          </w:r>
+          <w:r>
+            <w:rPr>
+              <w:rFonts w:ascii="Times New Roman" w:hAnsi="Times New Roman" w:cs="Times New Roman"/>
+            </w:rPr>
+            <w:fldChar w:fldCharType="end"/>
+          </w:r>
+        </w:sdtContent>
+      </w:sdt>
+      <w:r>
+        <w:rPr>
+          <w:rFonts w:ascii="Times New Roman" w:hAnsi="Times New Roman" w:cs="Times New Roman"/>
+        </w:rPr>
+        <w:t xml:space="preserve">. The </w:t>
+      </w:r>
+      <w:r>
+        <w:rPr>
+          <w:rFonts w:ascii="Times New Roman" w:hAnsi="Times New Roman" w:cs="Times New Roman"/>
+        </w:rPr>
+        <w:t xml:space="preserve">workflow for satellite data preprocessing is quite ordinary, as it was introduced to us in our courses </w:t>
+      </w:r>
+      <w:proofErr w:type="gramStart"/>
+      <w:r>
+        <w:rPr>
+          <w:rFonts w:ascii="Times New Roman" w:hAnsi="Times New Roman" w:cs="Times New Roman"/>
+        </w:rPr>
+        <w:t>and also</w:t>
+      </w:r>
+      <w:proofErr w:type="gramEnd"/>
+      <w:r>
+        <w:rPr>
+          <w:rFonts w:ascii="Times New Roman" w:hAnsi="Times New Roman" w:cs="Times New Roman"/>
+        </w:rPr>
+        <w:t xml:space="preserve"> well documented by online documentations </w:t>
+      </w:r>
+      <w:sdt>
+        <w:sdtPr>
+          <w:rPr>
+            <w:rFonts w:ascii="Times New Roman" w:hAnsi="Times New Roman" w:cs="Times New Roman"/>
+          </w:rPr>
+          <w:id w:val="360015237"/>
+          <w:citation/>
+        </w:sdtPr>
+        <w:sdtContent>
+          <w:r>
+            <w:rPr>
+              <w:rFonts w:ascii="Times New Roman" w:hAnsi="Times New Roman" w:cs="Times New Roman"/>
+            </w:rPr>
+            <w:fldChar w:fldCharType="begin"/>
+          </w:r>
+          <w:r>
+            <w:rPr>
+              <w:rFonts w:ascii="Times New Roman" w:hAnsi="Times New Roman" w:cs="Times New Roman"/>
+            </w:rPr>
+            <w:instrText xml:space="preserve"> CITATION Car \l 1033 </w:instrText>
+          </w:r>
+          <w:r>
+            <w:rPr>
+              <w:rFonts w:ascii="Times New Roman" w:hAnsi="Times New Roman" w:cs="Times New Roman"/>
+            </w:rPr>
+            <w:fldChar w:fldCharType="separate"/>
+          </w:r>
+          <w:r>
+            <w:rPr>
+              <w:rFonts w:ascii="Times New Roman" w:hAnsi="Times New Roman" w:cs="Times New Roman"/>
+              <w:noProof/>
+            </w:rPr>
+            <w:t>[17]</w:t>
+          </w:r>
+          <w:r>
+            <w:rPr>
+              <w:rFonts w:ascii="Times New Roman" w:hAnsi="Times New Roman" w:cs="Times New Roman"/>
+            </w:rPr>
+            <w:fldChar w:fldCharType="end"/>
+          </w:r>
+        </w:sdtContent>
+      </w:sdt>
+      <w:r>
+        <w:rPr>
+          <w:rFonts w:ascii="Times New Roman" w:hAnsi="Times New Roman" w:cs="Times New Roman"/>
+        </w:rPr>
+        <w:t>.</w:t>
+      </w:r>
+    </w:p>
+    <w:p>
+      <w:pPr>
+        <w:pStyle w:val="Default"/>
+        <w:spacing w:before="120" w:line="288" w:lineRule="auto"/>
+        <w:jc w:val="both"/>
+        <w:rPr>
+          <w:rFonts w:ascii="Times New Roman" w:hAnsi="Times New Roman" w:cs="Times New Roman"/>
+        </w:rPr>
+      </w:pPr>
+    </w:p>
+    <w:p>
+      <w:pPr>
+        <w:pStyle w:val="Default"/>
+        <w:spacing w:before="120" w:line="288" w:lineRule="auto"/>
+        <w:jc w:val="both"/>
+        <w:rPr>
+          <w:rFonts w:ascii="Times New Roman" w:hAnsi="Times New Roman" w:cs="Times New Roman"/>
+        </w:rPr>
+      </w:pPr>
+      <w:r>
+        <w:rPr>
+          <w:rFonts w:ascii="Times New Roman" w:hAnsi="Times New Roman" w:cs="Times New Roman"/>
+        </w:rPr>
+        <w:lastRenderedPageBreak/>
         <w:t>The Methodology Chapter should show the methods and materials used in our work. Explain why you chose them. Describe in such a way that others can replicate exactly your work.</w:t>
       </w:r>
     </w:p>
@@ -11105,13 +11564,7 @@
       <w:rPr>
         <w:noProof/>
       </w:rPr>
-      <w:t>i</w:t>
-    </w:r>
-    <w:r>
-      <w:rPr>
-        <w:noProof/>
-      </w:rPr>
-      <w:t>i</w:t>
+      <w:t>ii</w:t>
     </w:r>
     <w:r>
       <w:fldChar w:fldCharType="end"/>
@@ -11212,6 +11665,110 @@
       </w:r>
     </w:p>
   </w:footnote>
+  <w:footnote w:id="1">
+    <w:p>
+      <w:pPr>
+        <w:pStyle w:val="FootnoteText"/>
+      </w:pPr>
+      <w:r>
+        <w:rPr>
+          <w:rStyle w:val="FootnoteReference"/>
+        </w:rPr>
+        <w:footnoteRef/>
+      </w:r>
+      <w:r>
+        <w:t xml:space="preserve"> Landsat naming convention: </w:t>
+      </w:r>
+      <w:proofErr w:type="spellStart"/>
+      <w:r>
+        <w:rPr>
+          <w:rFonts w:ascii="Georgia" w:hAnsi="Georgia"/>
+          <w:color w:val="171717"/>
+          <w:shd w:val="clear" w:color="auto" w:fill="FFFFFF"/>
+        </w:rPr>
+        <w:t>Landsat_Sensor_WRS</w:t>
+      </w:r>
+      <w:proofErr w:type="spellEnd"/>
+      <w:r>
+        <w:rPr>
+          <w:rFonts w:ascii="Georgia" w:hAnsi="Georgia"/>
+          <w:color w:val="171717"/>
+          <w:shd w:val="clear" w:color="auto" w:fill="FFFFFF"/>
+        </w:rPr>
+        <w:t xml:space="preserve"> Path/</w:t>
+      </w:r>
+      <w:proofErr w:type="spellStart"/>
+      <w:r>
+        <w:rPr>
+          <w:rFonts w:ascii="Georgia" w:hAnsi="Georgia"/>
+          <w:color w:val="171717"/>
+          <w:shd w:val="clear" w:color="auto" w:fill="FFFFFF"/>
+        </w:rPr>
+        <w:t>Row_Acquisition</w:t>
+      </w:r>
+      <w:proofErr w:type="spellEnd"/>
+      <w:r>
+        <w:rPr>
+          <w:rFonts w:ascii="Georgia" w:hAnsi="Georgia"/>
+          <w:color w:val="171717"/>
+          <w:shd w:val="clear" w:color="auto" w:fill="FFFFFF"/>
+        </w:rPr>
+        <w:t xml:space="preserve"> </w:t>
+      </w:r>
+      <w:proofErr w:type="spellStart"/>
+      <w:r>
+        <w:rPr>
+          <w:rFonts w:ascii="Georgia" w:hAnsi="Georgia"/>
+          <w:color w:val="171717"/>
+          <w:shd w:val="clear" w:color="auto" w:fill="FFFFFF"/>
+        </w:rPr>
+        <w:t>t</w:t>
+      </w:r>
+      <w:r>
+        <w:rPr>
+          <w:rFonts w:ascii="Georgia" w:hAnsi="Georgia"/>
+          <w:color w:val="171717"/>
+          <w:shd w:val="clear" w:color="auto" w:fill="FFFFFF"/>
+        </w:rPr>
+        <w:t>ime_</w:t>
+      </w:r>
+      <w:r>
+        <w:rPr>
+          <w:rFonts w:ascii="Georgia" w:hAnsi="Georgia"/>
+          <w:color w:val="171717"/>
+          <w:shd w:val="clear" w:color="auto" w:fill="FFFFFF"/>
+        </w:rPr>
+        <w:t>Processing</w:t>
+      </w:r>
+      <w:proofErr w:type="spellEnd"/>
+      <w:r>
+        <w:rPr>
+          <w:rFonts w:ascii="Georgia" w:hAnsi="Georgia"/>
+          <w:color w:val="171717"/>
+          <w:shd w:val="clear" w:color="auto" w:fill="FFFFFF"/>
+        </w:rPr>
+        <w:t xml:space="preserve"> </w:t>
+      </w:r>
+      <w:proofErr w:type="spellStart"/>
+      <w:r>
+        <w:rPr>
+          <w:rFonts w:ascii="Georgia" w:hAnsi="Georgia"/>
+          <w:color w:val="171717"/>
+          <w:shd w:val="clear" w:color="auto" w:fill="FFFFFF"/>
+        </w:rPr>
+        <w:t>time_Collection_Collection</w:t>
+      </w:r>
+      <w:proofErr w:type="spellEnd"/>
+      <w:r>
+        <w:rPr>
+          <w:rFonts w:ascii="Georgia" w:hAnsi="Georgia"/>
+          <w:color w:val="171717"/>
+          <w:shd w:val="clear" w:color="auto" w:fill="FFFFFF"/>
+        </w:rPr>
+        <w:t xml:space="preserve"> Category</w:t>
+      </w:r>
+    </w:p>
+  </w:footnote>
 </w:footnotes>
 </file>
 
@@ -12340,7 +12897,7 @@
         <w:rFonts w:ascii="Times New Roman" w:eastAsia="Times New Roman" w:hAnsi="Times New Roman" w:cs="Times New Roman" w:hint="default"/>
       </w:rPr>
     </w:lvl>
-    <w:lvl w:ilvl="1" w:tplc="04090003" w:tentative="1">
+    <w:lvl w:ilvl="1" w:tplc="04090003">
       <w:start w:val="1"/>
       <w:numFmt w:val="bullet"/>
       <w:lvlText w:val="o"/>
@@ -14310,21 +14867,23 @@
     <w:basedOn w:val="Normal"/>
     <w:next w:val="Normal"/>
     <w:link w:val="Heading2Char"/>
+    <w:autoRedefine/>
     <w:uiPriority w:val="9"/>
     <w:unhideWhenUsed/>
     <w:qFormat/>
-    <w:rsid w:val="00DF555D"/>
+    <w:rsid w:val="00CD69EF"/>
     <w:pPr>
       <w:keepNext/>
       <w:keepLines/>
-      <w:spacing w:before="40"/>
+      <w:spacing w:line="480" w:lineRule="auto"/>
       <w:outlineLvl w:val="1"/>
     </w:pPr>
     <w:rPr>
-      <w:rFonts w:asciiTheme="majorHAnsi" w:eastAsiaTheme="majorEastAsia" w:hAnsiTheme="majorHAnsi" w:cstheme="majorBidi"/>
-      <w:color w:val="2E74B5" w:themeColor="accent1" w:themeShade="BF"/>
-      <w:sz w:val="26"/>
-      <w:szCs w:val="26"/>
+      <w:rFonts w:eastAsia="Malgun Gothic" w:cs="Times New Roman"/>
+      <w:b/>
+      <w:sz w:val="24"/>
+      <w:szCs w:val="24"/>
+      <w:lang w:eastAsia="ko-KR"/>
     </w:rPr>
   </w:style>
   <w:style w:type="paragraph" w:styleId="Heading3">
@@ -14332,10 +14891,11 @@
     <w:basedOn w:val="Normal"/>
     <w:next w:val="Normal"/>
     <w:link w:val="Heading3Char"/>
+    <w:autoRedefine/>
     <w:uiPriority w:val="9"/>
     <w:unhideWhenUsed/>
     <w:qFormat/>
-    <w:rsid w:val="00DF555D"/>
+    <w:rsid w:val="00CD69EF"/>
     <w:pPr>
       <w:keepNext/>
       <w:keepLines/>
@@ -14343,8 +14903,8 @@
       <w:outlineLvl w:val="2"/>
     </w:pPr>
     <w:rPr>
-      <w:rFonts w:asciiTheme="majorHAnsi" w:eastAsiaTheme="majorEastAsia" w:hAnsiTheme="majorHAnsi" w:cstheme="majorBidi"/>
-      <w:color w:val="1F4D78" w:themeColor="accent1" w:themeShade="7F"/>
+      <w:rFonts w:eastAsia="Malgun Gothic" w:cstheme="majorBidi"/>
+      <w:b/>
       <w:sz w:val="24"/>
       <w:szCs w:val="24"/>
     </w:rPr>
@@ -14746,12 +15306,13 @@
     <w:basedOn w:val="DefaultParagraphFont"/>
     <w:link w:val="Heading2"/>
     <w:uiPriority w:val="9"/>
-    <w:rsid w:val="00DF555D"/>
+    <w:rsid w:val="00CD69EF"/>
     <w:rPr>
-      <w:rFonts w:asciiTheme="majorHAnsi" w:eastAsiaTheme="majorEastAsia" w:hAnsiTheme="majorHAnsi" w:cstheme="majorBidi"/>
-      <w:color w:val="2E74B5" w:themeColor="accent1" w:themeShade="BF"/>
-      <w:sz w:val="26"/>
-      <w:szCs w:val="26"/>
+      <w:rFonts w:eastAsia="Malgun Gothic" w:cs="Times New Roman"/>
+      <w:b/>
+      <w:sz w:val="24"/>
+      <w:szCs w:val="24"/>
+      <w:lang w:eastAsia="ko-KR"/>
     </w:rPr>
   </w:style>
   <w:style w:type="character" w:customStyle="1" w:styleId="Heading3Char">
@@ -14759,10 +15320,10 @@
     <w:basedOn w:val="DefaultParagraphFont"/>
     <w:link w:val="Heading3"/>
     <w:uiPriority w:val="9"/>
-    <w:rsid w:val="00DF555D"/>
+    <w:rsid w:val="00CD69EF"/>
     <w:rPr>
-      <w:rFonts w:asciiTheme="majorHAnsi" w:eastAsiaTheme="majorEastAsia" w:hAnsiTheme="majorHAnsi" w:cstheme="majorBidi"/>
-      <w:color w:val="1F4D78" w:themeColor="accent1" w:themeShade="7F"/>
+      <w:rFonts w:eastAsia="Malgun Gothic" w:cstheme="majorBidi"/>
+      <w:b/>
       <w:sz w:val="24"/>
       <w:szCs w:val="24"/>
     </w:rPr>
@@ -15636,11 +16197,37 @@
     </b:Author>
     <b:RefOrder>15</b:RefOrder>
   </b:Source>
+  <b:Source>
+    <b:Tag>QGi</b:Tag>
+    <b:SourceType>InternetSite</b:SourceType>
+    <b:Guid>{FCD98583-758C-4F66-847C-0C3E094BB09C}</b:Guid>
+    <b:Title>QGIS Python Plugins Repository: Semi-Automatic Classification Plugin</b:Title>
+    <b:URL>https://plugins.qgis.org/plugins/SemiAutomaticClassificationPlugin/</b:URL>
+    <b:Author>
+      <b:Author>
+        <b:Corporate>QGis</b:Corporate>
+      </b:Author>
+    </b:Author>
+    <b:RefOrder>16</b:RefOrder>
+  </b:Source>
+  <b:Source>
+    <b:Tag>Car</b:Tag>
+    <b:SourceType>InternetSite</b:SourceType>
+    <b:Guid>{32FDA9EC-DBBF-4AD0-9BC9-06BAE9F32DC5}</b:Guid>
+    <b:Author>
+      <b:Author>
+        <b:Corporate>Carleton University Open Source GIS</b:Corporate>
+      </b:Author>
+    </b:Author>
+    <b:Title>Supervised classification in QGIS</b:Title>
+    <b:URL>https://dges.carleton.ca/CUOSGwiki/index.php/Supervised_classification_in_QGIS</b:URL>
+    <b:RefOrder>17</b:RefOrder>
+  </b:Source>
 </b:Sources>
 </file>
 
 <file path=customXml/itemProps1.xml><?xml version="1.0" encoding="utf-8"?>
-<ds:datastoreItem xmlns:ds="http://schemas.openxmlformats.org/officeDocument/2006/customXml" ds:itemID="{6ED2F24F-7D59-4EF8-8C2D-37324780AD09}">
+<ds:datastoreItem xmlns:ds="http://schemas.openxmlformats.org/officeDocument/2006/customXml" ds:itemID="{1749B97C-5951-4F43-9015-E71A23C7AF4A}">
   <ds:schemaRefs>
     <ds:schemaRef ds:uri="http://schemas.openxmlformats.org/officeDocument/2006/bibliography"/>
   </ds:schemaRefs>

</xml_diff>